<commit_message>
Rettinger i definisjoner for tilnærming til INSPIRE
</commit_message>
<xml_diff>
--- a/Tilnærming INSPIRE/Dokumenter/SOSI Del 1_Lineære_referanser_50_TilnærmingINSPIRE.docx
+++ b/Tilnærming INSPIRE/Dokumenter/SOSI Del 1_Lineære_referanser_50_TilnærmingINSPIRE.docx
@@ -3557,8 +3557,6 @@
         </w:r>
       </w:hyperlink>
     </w:p>
-    <w:bookmarkStart w:id="3" w:name="_GoBack"/>
-    <w:bookmarkEnd w:id="3"/>
     <w:p>
       <w:pPr>
         <w:rPr>
@@ -3576,7 +3574,7 @@
           <w:u w:color="000000"/>
         </w:rPr>
       </w:pPr>
-      <w:bookmarkStart w:id="4" w:name="_Toc431371032"/>
+      <w:bookmarkStart w:id="3" w:name="_Toc431371032"/>
       <w:r>
         <w:rPr>
           <w:u w:color="000000"/>
@@ -3584,7 +3582,7 @@
         <w:lastRenderedPageBreak/>
         <w:t>Historikk og endringslogg</w:t>
       </w:r>
-      <w:bookmarkEnd w:id="4"/>
+      <w:bookmarkEnd w:id="3"/>
     </w:p>
     <w:p>
       <w:pPr>
@@ -4158,7 +4156,7 @@
           <w:u w:color="000000"/>
         </w:rPr>
       </w:pPr>
-      <w:bookmarkStart w:id="5" w:name="_Toc431371033"/>
+      <w:bookmarkStart w:id="4" w:name="_Toc431371033"/>
       <w:r>
         <w:rPr>
           <w:u w:color="000000"/>
@@ -4166,7 +4164,7 @@
         <w:lastRenderedPageBreak/>
         <w:t>Omfang</w:t>
       </w:r>
-      <w:bookmarkEnd w:id="5"/>
+      <w:bookmarkEnd w:id="4"/>
     </w:p>
     <w:p>
       <w:pPr>
@@ -4184,7 +4182,7 @@
           <w:u w:color="000000"/>
         </w:rPr>
       </w:pPr>
-      <w:bookmarkStart w:id="6" w:name="_Toc431371034"/>
+      <w:bookmarkStart w:id="5" w:name="_Toc431371034"/>
       <w:r>
         <w:rPr>
           <w:bCs/>
@@ -4193,7 +4191,7 @@
         </w:rPr>
         <w:t>Omfatter</w:t>
       </w:r>
-      <w:bookmarkEnd w:id="6"/>
+      <w:bookmarkEnd w:id="5"/>
     </w:p>
     <w:p>
       <w:pPr>
@@ -4400,7 +4398,7 @@
           <w:u w:color="000000"/>
         </w:rPr>
       </w:pPr>
-      <w:bookmarkStart w:id="7" w:name="_Toc431371035"/>
+      <w:bookmarkStart w:id="6" w:name="_Toc431371035"/>
       <w:r>
         <w:rPr>
           <w:bCs/>
@@ -4409,7 +4407,7 @@
         </w:rPr>
         <w:t>Målsetting</w:t>
       </w:r>
-      <w:bookmarkEnd w:id="7"/>
+      <w:bookmarkEnd w:id="6"/>
     </w:p>
     <w:p>
       <w:pPr>
@@ -4470,7 +4468,7 @@
           <w:u w:color="000000"/>
         </w:rPr>
       </w:pPr>
-      <w:bookmarkStart w:id="8" w:name="_Toc431371036"/>
+      <w:bookmarkStart w:id="7" w:name="_Toc431371036"/>
       <w:r>
         <w:rPr>
           <w:bCs/>
@@ -4479,7 +4477,7 @@
         </w:rPr>
         <w:t>Bruksområde</w:t>
       </w:r>
-      <w:bookmarkEnd w:id="8"/>
+      <w:bookmarkEnd w:id="7"/>
     </w:p>
     <w:p>
       <w:pPr>
@@ -4701,8 +4699,8 @@
                                   <w:b w:val="0"/>
                                 </w:rPr>
                               </w:pPr>
-                              <w:bookmarkStart w:id="9" w:name="_Ref295130535"/>
-                              <w:bookmarkStart w:id="10" w:name="_Ref295130545"/>
+                              <w:bookmarkStart w:id="8" w:name="_Ref295130535"/>
+                              <w:bookmarkStart w:id="9" w:name="_Ref295130545"/>
                               <w:r>
                                 <w:t xml:space="preserve">Figur </w:t>
                               </w:r>
@@ -4727,7 +4725,7 @@
                                 </w:rPr>
                                 <w:fldChar w:fldCharType="end"/>
                               </w:r>
-                              <w:bookmarkEnd w:id="9"/>
+                              <w:bookmarkEnd w:id="8"/>
                               <w:r>
                                 <w:t xml:space="preserve"> </w:t>
                               </w:r>
@@ -4749,7 +4747,7 @@
                                 </w:rPr>
                                 <w:t xml:space="preserve"> er fartsgrensen 50, mens fra posisjon 80-517 er fartsgrensen 80.</w:t>
                               </w:r>
-                              <w:bookmarkEnd w:id="10"/>
+                              <w:bookmarkEnd w:id="9"/>
                             </w:p>
                             <w:p/>
                           </w:txbxContent>
@@ -4862,8 +4860,8 @@
                             <w:b w:val="0"/>
                           </w:rPr>
                         </w:pPr>
-                        <w:bookmarkStart w:id="11" w:name="_Ref295130535"/>
-                        <w:bookmarkStart w:id="12" w:name="_Ref295130545"/>
+                        <w:bookmarkStart w:id="10" w:name="_Ref295130535"/>
+                        <w:bookmarkStart w:id="11" w:name="_Ref295130545"/>
                         <w:r>
                           <w:t xml:space="preserve">Figur </w:t>
                         </w:r>
@@ -4888,7 +4886,7 @@
                           </w:rPr>
                           <w:fldChar w:fldCharType="end"/>
                         </w:r>
-                        <w:bookmarkEnd w:id="11"/>
+                        <w:bookmarkEnd w:id="10"/>
                         <w:r>
                           <w:t xml:space="preserve"> </w:t>
                         </w:r>
@@ -4910,7 +4908,7 @@
                           </w:rPr>
                           <w:t xml:space="preserve"> er fartsgrensen 50, mens fra posisjon 80-517 er fartsgrensen 80.</w:t>
                         </w:r>
-                        <w:bookmarkEnd w:id="12"/>
+                        <w:bookmarkEnd w:id="11"/>
                       </w:p>
                       <w:p/>
                     </w:txbxContent>
@@ -4930,69 +4928,69 @@
           <w:u w:color="000000"/>
         </w:rPr>
       </w:pPr>
-      <w:bookmarkStart w:id="13" w:name="_Toc431371037"/>
+      <w:bookmarkStart w:id="12" w:name="_Toc431371037"/>
       <w:r>
         <w:rPr>
           <w:u w:color="000000"/>
         </w:rPr>
         <w:lastRenderedPageBreak/>
         <w:t>Normative referanser</w:t>
+      </w:r>
+      <w:bookmarkEnd w:id="12"/>
+    </w:p>
+    <w:p>
+      <w:pPr>
+        <w:rPr>
+          <w:u w:color="000000"/>
+        </w:rPr>
+      </w:pPr>
+      <w:r>
+        <w:rPr>
+          <w:u w:color="000000"/>
+        </w:rPr>
+        <w:t>ISO 19148:2012 – Geographic information – Linear referencing</w:t>
+      </w:r>
+    </w:p>
+    <w:p>
+      <w:pPr>
+        <w:rPr>
+          <w:u w:color="000000"/>
+          <w:lang w:val="en-GB"/>
+        </w:rPr>
+      </w:pPr>
+      <w:r>
+        <w:rPr>
+          <w:u w:color="000000"/>
+          <w:lang w:val="en-GB"/>
+        </w:rPr>
+        <w:t>INSPIRE Data Specifications – Base Models – Generic Network Model</w:t>
+      </w:r>
+    </w:p>
+    <w:p>
+      <w:pPr>
+        <w:pStyle w:val="Overskrift2"/>
+        <w:rPr>
+          <w:u w:color="000000"/>
+        </w:rPr>
+      </w:pPr>
+      <w:bookmarkStart w:id="13" w:name="_Toc431371038"/>
+      <w:r>
+        <w:rPr>
+          <w:u w:color="000000"/>
+        </w:rPr>
+        <w:lastRenderedPageBreak/>
+        <w:t>Definisjoner og forkortelser</w:t>
       </w:r>
       <w:bookmarkEnd w:id="13"/>
     </w:p>
     <w:p>
       <w:pPr>
+        <w:pStyle w:val="Overskrift2"/>
         <w:rPr>
           <w:u w:color="000000"/>
         </w:rPr>
       </w:pPr>
-      <w:r>
-        <w:rPr>
-          <w:u w:color="000000"/>
-        </w:rPr>
-        <w:t>ISO 19148:2012 – Geographic information – Linear referencing</w:t>
-      </w:r>
-    </w:p>
-    <w:p>
-      <w:pPr>
-        <w:rPr>
-          <w:u w:color="000000"/>
-          <w:lang w:val="en-GB"/>
-        </w:rPr>
-      </w:pPr>
-      <w:r>
-        <w:rPr>
-          <w:u w:color="000000"/>
-          <w:lang w:val="en-GB"/>
-        </w:rPr>
-        <w:t>INSPIRE Data Specifications – Base Models – Generic Network Model</w:t>
-      </w:r>
-    </w:p>
-    <w:p>
-      <w:pPr>
-        <w:pStyle w:val="Overskrift2"/>
-        <w:rPr>
-          <w:u w:color="000000"/>
-        </w:rPr>
-      </w:pPr>
-      <w:bookmarkStart w:id="14" w:name="_Toc431371038"/>
-      <w:r>
-        <w:rPr>
-          <w:u w:color="000000"/>
-        </w:rPr>
-        <w:lastRenderedPageBreak/>
-        <w:t>Definisjoner og forkortelser</w:t>
-      </w:r>
-      <w:bookmarkEnd w:id="14"/>
-    </w:p>
-    <w:p>
-      <w:pPr>
-        <w:pStyle w:val="Overskrift2"/>
-        <w:rPr>
-          <w:u w:color="000000"/>
-        </w:rPr>
-      </w:pPr>
-      <w:bookmarkStart w:id="15" w:name="_Toc431371039"/>
+      <w:bookmarkStart w:id="14" w:name="_Toc431371039"/>
       <w:r>
         <w:rPr>
           <w:u w:color="000000"/>
@@ -5006,7 +5004,7 @@
         </w:rPr>
         <w:t xml:space="preserve"> ved hjelp av lineære referanser</w:t>
       </w:r>
-      <w:bookmarkEnd w:id="15"/>
+      <w:bookmarkEnd w:id="14"/>
     </w:p>
     <w:p>
       <w:pPr>
@@ -5022,7 +5020,7 @@
           <w:u w:color="000000"/>
         </w:rPr>
       </w:pPr>
-      <w:bookmarkStart w:id="16" w:name="_Toc431371040"/>
+      <w:bookmarkStart w:id="15" w:name="_Toc431371040"/>
       <w:r>
         <w:rPr>
           <w:u w:color="000000"/>
@@ -5035,7 +5033,7 @@
         </w:rPr>
         <w:t xml:space="preserve"> og lenkesekvenser</w:t>
       </w:r>
-      <w:bookmarkEnd w:id="16"/>
+      <w:bookmarkEnd w:id="15"/>
     </w:p>
     <w:p>
       <w:pPr>
@@ -5235,7 +5233,13 @@
               <w:rPr>
                 <w:b/>
               </w:rPr>
-              <w:t>/krav/LineærtObjekt</w:t>
+              <w:t>/krav/</w:t>
+            </w:r>
+            <w:r>
+              <w:rPr>
+                <w:b/>
+              </w:rPr>
+              <w:t>Lenke</w:t>
             </w:r>
           </w:p>
         </w:tc>
@@ -5266,13 +5270,7 @@
               <w:rPr>
                 <w:i/>
               </w:rPr>
-              <w:t>Lenke</w:t>
-            </w:r>
-            <w:r>
-              <w:rPr>
-                <w:i/>
-              </w:rPr>
-              <w:t xml:space="preserve"> </w:t>
+              <w:t xml:space="preserve">Lenke </w:t>
             </w:r>
             <w:r>
               <w:t xml:space="preserve">eller </w:t>
@@ -5462,7 +5460,13 @@
               <w:rPr>
                 <w:b/>
               </w:rPr>
-              <w:t>/krav/LineærtObjektGeometri</w:t>
+              <w:t>/krav/</w:t>
+            </w:r>
+            <w:r>
+              <w:rPr>
+                <w:b/>
+              </w:rPr>
+              <w:t>Lenkegeometri</w:t>
             </w:r>
           </w:p>
         </w:tc>
@@ -6121,14 +6125,14 @@
           <w:u w:color="000000"/>
         </w:rPr>
       </w:pPr>
-      <w:bookmarkStart w:id="17" w:name="_Toc431371041"/>
+      <w:bookmarkStart w:id="16" w:name="_Toc431371041"/>
       <w:r>
         <w:rPr>
           <w:u w:color="000000"/>
         </w:rPr>
         <w:t>Lineære posisjoner i nettverket</w:t>
       </w:r>
-      <w:bookmarkEnd w:id="17"/>
+      <w:bookmarkEnd w:id="16"/>
     </w:p>
     <w:p>
       <w:pPr>
@@ -6893,9 +6897,9 @@
           <w:u w:color="000000"/>
         </w:rPr>
       </w:pPr>
+      <w:bookmarkStart w:id="17" w:name="_Toc431371042"/>
       <w:bookmarkStart w:id="18" w:name="SOSI_Lineære_referanser_4_5"/>
       <w:bookmarkStart w:id="19" w:name="BKM_B578D9B4_BF81_44b0_9858_14C2F5857AE8"/>
-      <w:bookmarkStart w:id="20" w:name="_Toc431371042"/>
       <w:r>
         <w:rPr>
           <w:bCs/>
@@ -6904,7 +6908,7 @@
         <w:lastRenderedPageBreak/>
         <w:t>Modell</w:t>
       </w:r>
-      <w:bookmarkEnd w:id="20"/>
+      <w:bookmarkEnd w:id="17"/>
     </w:p>
     <w:p>
       <w:pPr>
@@ -6913,14 +6917,14 @@
           <w:u w:color="000000"/>
         </w:rPr>
       </w:pPr>
-      <w:bookmarkStart w:id="21" w:name="_Toc431371043"/>
+      <w:bookmarkStart w:id="20" w:name="_Toc431371043"/>
       <w:r>
         <w:rPr>
           <w:u w:color="000000"/>
         </w:rPr>
         <w:t>UML-Modell</w:t>
       </w:r>
-      <w:bookmarkEnd w:id="21"/>
+      <w:bookmarkEnd w:id="20"/>
     </w:p>
     <w:p>
       <w:pPr>
@@ -6930,11 +6934,11 @@
           <w:numId w:val="29"/>
         </w:numPr>
       </w:pPr>
-      <w:bookmarkStart w:id="22" w:name="_Toc431371044"/>
+      <w:bookmarkStart w:id="21" w:name="_Toc431371044"/>
       <w:r>
         <w:t>Pakkeavhengighet</w:t>
       </w:r>
-      <w:bookmarkEnd w:id="22"/>
+      <w:bookmarkEnd w:id="21"/>
     </w:p>
     <w:p>
       <w:pPr>
@@ -6957,7 +6961,7 @@
         <w:keepNext/>
         <w:jc w:val="center"/>
       </w:pPr>
-      <w:bookmarkStart w:id="23" w:name="BKM_4432253F_3259_4c36_AADA_2CB60C915FA8"/>
+      <w:bookmarkStart w:id="22" w:name="BKM_4432253F_3259_4c36_AADA_2CB60C915FA8"/>
       <w:r>
         <w:rPr>
           <w:noProof/>
@@ -7016,7 +7020,7 @@
         <w:rPr>
           <w:rStyle w:val="Merknadsreferanse"/>
         </w:rPr>
-        <w:commentReference w:id="24"/>
+        <w:commentReference w:id="23"/>
       </w:r>
     </w:p>
     <w:p>
@@ -7075,8 +7079,8 @@
           <w:numId w:val="29"/>
         </w:numPr>
       </w:pPr>
-      <w:bookmarkStart w:id="25" w:name="_Toc431371045"/>
-      <w:bookmarkEnd w:id="23"/>
+      <w:bookmarkStart w:id="24" w:name="_Toc431371045"/>
+      <w:bookmarkEnd w:id="22"/>
       <w:r>
         <w:lastRenderedPageBreak/>
         <w:t>Forholdet til ISO19148:2012</w:t>
@@ -7084,7 +7088,7 @@
       <w:r>
         <w:t xml:space="preserve"> og INSPIRE</w:t>
       </w:r>
-      <w:bookmarkEnd w:id="25"/>
+      <w:bookmarkEnd w:id="24"/>
     </w:p>
     <w:p>
       <w:pPr>
@@ -7098,7 +7102,7 @@
         <w:keepNext/>
         <w:jc w:val="center"/>
       </w:pPr>
-      <w:bookmarkStart w:id="26" w:name="BKM_E6797CA8_00E8_40e4_8774_A37CBAE60FE8"/>
+      <w:bookmarkStart w:id="25" w:name="BKM_E6797CA8_00E8_40e4_8774_A37CBAE60FE8"/>
       <w:r>
         <w:rPr>
           <w:noProof/>
@@ -7193,7 +7197,7 @@
       </w:r>
     </w:p>
     <w:p/>
-    <w:bookmarkEnd w:id="26"/>
+    <w:bookmarkEnd w:id="25"/>
     <w:p>
       <w:pPr>
         <w:jc w:val="center"/>
@@ -7319,12 +7323,12 @@
           <w:numId w:val="29"/>
         </w:numPr>
       </w:pPr>
-      <w:bookmarkStart w:id="27" w:name="_Toc431371046"/>
+      <w:bookmarkStart w:id="26" w:name="_Toc431371046"/>
       <w:r>
         <w:lastRenderedPageBreak/>
         <w:t>Hovedskjema</w:t>
       </w:r>
-      <w:bookmarkEnd w:id="27"/>
+      <w:bookmarkEnd w:id="26"/>
     </w:p>
     <w:p/>
     <w:p/>
@@ -7333,16 +7337,16 @@
         <w:keepNext/>
         <w:jc w:val="center"/>
       </w:pPr>
-      <w:bookmarkStart w:id="28" w:name="BKM_A23341A7_39A7_4f3c_9FB9_220A784C801D"/>
+      <w:bookmarkStart w:id="27" w:name="BKM_A23341A7_39A7_4f3c_9FB9_220A784C801D"/>
       <w:r>
         <w:rPr>
           <w:noProof/>
           <w:szCs w:val="24"/>
         </w:rPr>
         <w:drawing>
-          <wp:inline distT="0" distB="0" distL="0" distR="0" wp14:anchorId="14AF3248" wp14:editId="3FACD779">
-            <wp:extent cx="7862400" cy="5317200"/>
-            <wp:effectExtent l="0" t="0" r="5715" b="0"/>
+          <wp:inline distT="0" distB="0" distL="0" distR="0" wp14:anchorId="14AF3248" wp14:editId="1884A17A">
+            <wp:extent cx="8042400" cy="5349600"/>
+            <wp:effectExtent l="0" t="0" r="0" b="3810"/>
             <wp:docPr id="10" name="Bilde 10"/>
             <wp:cNvGraphicFramePr>
               <a:graphicFrameLocks xmlns:a="http://schemas.openxmlformats.org/drawingml/2006/main" noChangeAspect="1"/>
@@ -7371,7 +7375,7 @@
                   <pic:spPr bwMode="auto">
                     <a:xfrm>
                       <a:off x="0" y="0"/>
-                      <a:ext cx="7862400" cy="5317200"/>
+                      <a:ext cx="8042400" cy="5349600"/>
                     </a:xfrm>
                     <a:prstGeom prst="rect">
                       <a:avLst/>
@@ -7426,7 +7430,7 @@
       <w:r>
         <w:t>Hovedskjema</w:t>
       </w:r>
-      <w:bookmarkEnd w:id="28"/>
+      <w:bookmarkEnd w:id="27"/>
     </w:p>
     <w:p>
       <w:pPr>
@@ -7441,7 +7445,7 @@
           <w:docGrid w:linePitch="299"/>
         </w:sectPr>
       </w:pPr>
-      <w:bookmarkStart w:id="29" w:name="BKM_41F85369_1820_490c_90FE_33A6C0FBB65A"/>
+      <w:bookmarkStart w:id="28" w:name="BKM_41F85369_1820_490c_90FE_33A6C0FBB65A"/>
       <w:r>
         <w:br w:type="page"/>
       </w:r>
@@ -7469,7 +7473,7 @@
           <w:numId w:val="29"/>
         </w:numPr>
       </w:pPr>
-      <w:bookmarkStart w:id="30" w:name="_Toc431371047"/>
+      <w:bookmarkStart w:id="29" w:name="_Toc431371047"/>
       <w:r>
         <w:rPr>
           <w:noProof/>
@@ -7606,7 +7610,7 @@
       <w:r>
         <w:t>Lenker</w:t>
       </w:r>
-      <w:bookmarkEnd w:id="30"/>
+      <w:bookmarkEnd w:id="29"/>
     </w:p>
     <w:p>
       <w:pPr>
@@ -7710,12 +7714,12 @@
           <w:bottom w:val="single" w:sz="12" w:space="4" w:color="auto"/>
         </w:pBdr>
       </w:pPr>
-      <w:bookmarkStart w:id="31" w:name="_Toc431371048"/>
+      <w:bookmarkStart w:id="30" w:name="_Toc431371048"/>
       <w:r>
         <w:lastRenderedPageBreak/>
         <w:t>Lineær posisjon</w:t>
       </w:r>
-      <w:bookmarkEnd w:id="31"/>
+      <w:bookmarkEnd w:id="30"/>
     </w:p>
     <w:p>
       <w:pPr>
@@ -7737,7 +7741,7 @@
         <w:tab/>
       </w:r>
     </w:p>
-    <w:bookmarkEnd w:id="29"/>
+    <w:bookmarkEnd w:id="28"/>
     <w:p>
       <w:pPr>
         <w:rPr>
@@ -7757,16 +7761,17 @@
         <w:keepNext/>
         <w:jc w:val="center"/>
       </w:pPr>
-      <w:bookmarkStart w:id="32" w:name="BKM_F085012B_FEC2_4124_8948_CB5E1ACDD236"/>
+      <w:bookmarkStart w:id="31" w:name="BKM_F085012B_FEC2_4124_8948_CB5E1ACDD236"/>
+      <w:bookmarkStart w:id="32" w:name="_GoBack"/>
       <w:r>
         <w:rPr>
           <w:noProof/>
           <w:szCs w:val="24"/>
         </w:rPr>
         <w:drawing>
-          <wp:inline distT="0" distB="0" distL="0" distR="0" wp14:anchorId="384627DB" wp14:editId="5A4EA905">
-            <wp:extent cx="6390000" cy="3358800"/>
-            <wp:effectExtent l="0" t="0" r="0" b="0"/>
+          <wp:inline distT="0" distB="0" distL="0" distR="0" wp14:anchorId="384627DB" wp14:editId="1847DE76">
+            <wp:extent cx="6685200" cy="3445200"/>
+            <wp:effectExtent l="0" t="0" r="1905" b="3175"/>
             <wp:docPr id="19" name="Bilde 19"/>
             <wp:cNvGraphicFramePr>
               <a:graphicFrameLocks xmlns:a="http://schemas.openxmlformats.org/drawingml/2006/main" noChangeAspect="1"/>
@@ -7795,7 +7800,7 @@
                   <pic:spPr bwMode="auto">
                     <a:xfrm>
                       <a:off x="0" y="0"/>
-                      <a:ext cx="6390000" cy="3358800"/>
+                      <a:ext cx="6685200" cy="3445200"/>
                     </a:xfrm>
                     <a:prstGeom prst="rect">
                       <a:avLst/>
@@ -7811,6 +7816,7 @@
           </wp:inline>
         </w:drawing>
       </w:r>
+      <w:bookmarkEnd w:id="32"/>
     </w:p>
     <w:p>
       <w:pPr>
@@ -7851,7 +7857,7 @@
         <w:t>Lineær posisjon</w:t>
       </w:r>
     </w:p>
-    <w:bookmarkEnd w:id="32"/>
+    <w:bookmarkEnd w:id="31"/>
     <w:p>
       <w:pPr>
         <w:rPr>
@@ -7994,15 +8000,15 @@
           <w:u w:color="000000"/>
         </w:rPr>
       </w:pPr>
-      <w:bookmarkStart w:id="34" w:name="BKM_9D36BBC4_559B_45c4_8CC0_F02C01B08A89"/>
-      <w:bookmarkStart w:id="35" w:name="_Toc431371049"/>
+      <w:bookmarkStart w:id="34" w:name="_Toc431371049"/>
+      <w:bookmarkStart w:id="35" w:name="BKM_9D36BBC4_559B_45c4_8CC0_F02C01B08A89"/>
       <w:r>
         <w:rPr>
           <w:u w:color="000000"/>
         </w:rPr>
         <w:t>Tekstlig beskrivelse av modellen</w:t>
       </w:r>
-      <w:bookmarkEnd w:id="35"/>
+      <w:bookmarkEnd w:id="34"/>
     </w:p>
     <w:p>
       <w:pPr>
@@ -8016,8 +8022,8 @@
           <w:lang w:val="en-AU"/>
         </w:rPr>
       </w:pPr>
-      <w:bookmarkStart w:id="36" w:name="BKM_67CAEE0F_56C2_4D1C_99E5_E6E4FDCD8E39"/>
-      <w:bookmarkStart w:id="37" w:name="_Toc431371050"/>
+      <w:bookmarkStart w:id="36" w:name="_Toc431371050"/>
+      <w:bookmarkStart w:id="37" w:name="BKM_67CAEE0F_56C2_4D1C_99E5_E6E4FDCD8E39"/>
       <w:r>
         <w:rPr>
           <w:bCs/>
@@ -8033,7 +8039,7 @@
         </w:rPr>
         <w:t>Nettverkselement</w:t>
       </w:r>
-      <w:bookmarkEnd w:id="37"/>
+      <w:bookmarkEnd w:id="36"/>
     </w:p>
     <w:p>
       <w:r>
@@ -8865,9 +8871,28 @@
       <w:bookmarkEnd w:id="38"/>
     </w:p>
     <w:p>
-      <w:r>
-        <w:t>Abstrakt, generalisert objekttype for lineære objekter, med generelle egenskaper som muliggjør lineære referanser til dette objektet</w:t>
-      </w:r>
+      <w:pPr>
+        <w:rPr>
+          <w:ins w:id="39" w:author="Jetlund Knut" w:date="2015-09-30T10:31:00Z"/>
+        </w:rPr>
+      </w:pPr>
+      <w:ins w:id="40" w:author="Jetlund Knut" w:date="2015-09-30T10:30:00Z">
+        <w:r>
+          <w:t>Abstrakt, generalisert objekttype for nettverkslenker, med generelle egenskaper som muliggjør lineære referanser til lenkene</w:t>
+        </w:r>
+      </w:ins>
+    </w:p>
+    <w:p>
+      <w:pPr>
+        <w:rPr>
+          <w:del w:id="41" w:author="Jetlund Knut" w:date="2015-09-30T10:30:00Z"/>
+        </w:rPr>
+      </w:pPr>
+      <w:del w:id="42" w:author="Jetlund Knut" w:date="2015-09-30T10:30:00Z">
+        <w:r>
+          <w:delText>Abstrakt, generalisert objekttype for lineære objekter, med generelle egenskaper som muliggjør lineære referanser til dette objektet</w:delText>
+        </w:r>
+      </w:del>
     </w:p>
     <w:p>
       <w:r>
@@ -8893,7 +8918,7 @@
           <w:szCs w:val="24"/>
         </w:rPr>
       </w:pPr>
-      <w:bookmarkStart w:id="39" w:name="BKM_BEC77995_1187_4721_BD25_9DBBA0C93384"/>
+      <w:bookmarkStart w:id="43" w:name="BKM_BEC77995_1187_4721_BD25_9DBBA0C93384"/>
       <w:r>
         <w:rPr>
           <w:b/>
@@ -9135,8 +9160,8 @@
                 <w:lang w:val="en-AU"/>
               </w:rPr>
             </w:pPr>
-            <w:bookmarkStart w:id="40" w:name="BKM_6F5E99CE_4F8F_40DB_929B_E9AEAD3457E4"/>
-            <w:bookmarkEnd w:id="39"/>
+            <w:bookmarkStart w:id="44" w:name="BKM_6F5E99CE_4F8F_40DB_929B_E9AEAD3457E4"/>
+            <w:bookmarkEnd w:id="43"/>
           </w:p>
         </w:tc>
         <w:tc>
@@ -9198,8 +9223,24 @@
               <w:rPr>
                 <w:lang w:val="en-AU"/>
               </w:rPr>
-              <w:t>Standard metode som brukes for å angi lineære referanser til dette objektet</w:t>
-            </w:r>
+              <w:t xml:space="preserve">Standard metode som brukes for å angi lineære referanser til </w:t>
+            </w:r>
+            <w:del w:id="45" w:author="Jetlund Knut" w:date="2015-09-30T10:31:00Z">
+              <w:r>
+                <w:rPr>
+                  <w:lang w:val="en-AU"/>
+                </w:rPr>
+                <w:delText>dette objektet</w:delText>
+              </w:r>
+            </w:del>
+            <w:ins w:id="46" w:author="Jetlund Knut" w:date="2015-09-30T10:31:00Z">
+              <w:r>
+                <w:rPr>
+                  <w:lang w:val="en-AU"/>
+                </w:rPr>
+                <w:t>lenken</w:t>
+              </w:r>
+            </w:ins>
           </w:p>
           <w:p>
             <w:pPr>
@@ -9309,7 +9350,7 @@
             </w:r>
           </w:p>
         </w:tc>
-        <w:bookmarkEnd w:id="40"/>
+        <w:bookmarkEnd w:id="44"/>
       </w:tr>
       <w:tr>
         <w:tc>
@@ -9334,7 +9375,7 @@
                 <w:lang w:val="en-AU"/>
               </w:rPr>
             </w:pPr>
-            <w:bookmarkStart w:id="41" w:name="BKM_848291E4_94C0_4B29_8050_9D7A6CF4B8AD"/>
+            <w:bookmarkStart w:id="47" w:name="BKM_848291E4_94C0_4B29_8050_9D7A6CF4B8AD"/>
           </w:p>
         </w:tc>
         <w:tc>
@@ -9388,7 +9429,33 @@
           </w:tcPr>
           <w:p>
             <w:r>
-              <w:t>Målt lengde for et objekt, innenfor objektets lineære referansesystem</w:t>
+              <w:t xml:space="preserve">Målt lengde for </w:t>
+            </w:r>
+            <w:del w:id="48" w:author="Jetlund Knut" w:date="2015-09-30T10:31:00Z">
+              <w:r>
+                <w:delText>et objekt</w:delText>
+              </w:r>
+            </w:del>
+            <w:ins w:id="49" w:author="Jetlund Knut" w:date="2015-09-30T10:31:00Z">
+              <w:r>
+                <w:t>lenken</w:t>
+              </w:r>
+            </w:ins>
+            <w:r>
+              <w:t xml:space="preserve">, innenfor </w:t>
+            </w:r>
+            <w:del w:id="50" w:author="Jetlund Knut" w:date="2015-09-30T10:31:00Z">
+              <w:r>
+                <w:delText xml:space="preserve">objektets </w:delText>
+              </w:r>
+            </w:del>
+            <w:ins w:id="51" w:author="Jetlund Knut" w:date="2015-09-30T10:31:00Z">
+              <w:r>
+                <w:t xml:space="preserve">lenkens </w:t>
+              </w:r>
+            </w:ins>
+            <w:r>
+              <w:t>lineære referansesystem</w:t>
             </w:r>
           </w:p>
           <w:p>
@@ -9499,7 +9566,7 @@
             </w:r>
           </w:p>
         </w:tc>
-        <w:bookmarkEnd w:id="41"/>
+        <w:bookmarkEnd w:id="47"/>
       </w:tr>
     </w:tbl>
     <w:p>
@@ -9523,9 +9590,9 @@
           <w:lang w:val="en-US"/>
         </w:rPr>
       </w:pPr>
-      <w:bookmarkStart w:id="42" w:name="BKM_3429DA19_B7DC_4F8C_80A8_595B8DE566FF"/>
-      <w:bookmarkStart w:id="43" w:name="_Toc431371052"/>
-      <w:bookmarkEnd w:id="36"/>
+      <w:bookmarkStart w:id="52" w:name="_Toc431371052"/>
+      <w:bookmarkStart w:id="53" w:name="BKM_3429DA19_B7DC_4F8C_80A8_595B8DE566FF"/>
+      <w:bookmarkEnd w:id="37"/>
       <w:r>
         <w:rPr>
           <w:bCs/>
@@ -9557,7 +9624,7 @@
         </w:rPr>
         <w:t>Sekvens</w:t>
       </w:r>
-      <w:bookmarkEnd w:id="43"/>
+      <w:bookmarkEnd w:id="52"/>
     </w:p>
     <w:p>
       <w:pPr>
@@ -9617,7 +9684,6 @@
           <w:color w:val="000000"/>
           <w:sz w:val="20"/>
         </w:rPr>
-        <w:lastRenderedPageBreak/>
         <w:t>Realisering av INSPIRE Network:LinkSequence</w:t>
       </w:r>
     </w:p>
@@ -9645,6 +9711,7 @@
           <w:b/>
           <w:color w:val="000000"/>
         </w:rPr>
+        <w:lastRenderedPageBreak/>
         <w:t>Assosiasjoner</w:t>
       </w:r>
     </w:p>
@@ -10046,7 +10113,7 @@
           </w:p>
         </w:tc>
       </w:tr>
-      <w:bookmarkEnd w:id="42"/>
+      <w:bookmarkEnd w:id="53"/>
     </w:tbl>
     <w:p>
       <w:pPr>
@@ -10069,8 +10136,8 @@
           <w:lang w:val="en-US"/>
         </w:rPr>
       </w:pPr>
-      <w:bookmarkStart w:id="44" w:name="BKM_0A03C30C_D18C_4A71_8E8E_CCF8DA36FFB9"/>
-      <w:bookmarkStart w:id="45" w:name="_Toc431371053"/>
+      <w:bookmarkStart w:id="54" w:name="_Toc431371053"/>
+      <w:bookmarkStart w:id="55" w:name="BKM_0A03C30C_D18C_4A71_8E8E_CCF8DA36FFB9"/>
       <w:r>
         <w:rPr>
           <w:bCs/>
@@ -10086,7 +10153,7 @@
         </w:rPr>
         <w:t>Lenke</w:t>
       </w:r>
-      <w:bookmarkEnd w:id="45"/>
+      <w:bookmarkEnd w:id="54"/>
     </w:p>
     <w:p>
       <w:pPr>
@@ -10158,14 +10225,7 @@
           <w:color w:val="000000"/>
           <w:sz w:val="20"/>
         </w:rPr>
-        <w:t>Lenkens</w:t>
-      </w:r>
-      <w:r>
-        <w:rPr>
-          <w:color w:val="000000"/>
-          <w:sz w:val="20"/>
-        </w:rPr>
-        <w:t xml:space="preserve"> </w:t>
+        <w:t xml:space="preserve">Lenkens </w:t>
       </w:r>
       <w:r>
         <w:rPr>
@@ -10312,7 +10372,7 @@
           <w:lang w:val="en-AU"/>
         </w:rPr>
       </w:pPr>
-      <w:bookmarkStart w:id="46" w:name="BKM_BA40295A_DFF5_41B9_804D_2CDB71830422"/>
+      <w:bookmarkStart w:id="56" w:name="BKM_BA40295A_DFF5_41B9_804D_2CDB71830422"/>
       <w:r>
         <w:rPr>
           <w:b/>
@@ -10614,6 +10674,9 @@
                 <w:sz w:val="20"/>
                 <w:lang w:val="en-AU"/>
               </w:rPr>
+              <w:pPrChange w:id="57" w:author="Jetlund Knut" w:date="2015-09-30T10:34:00Z">
+                <w:pPr/>
+              </w:pPrChange>
             </w:pPr>
             <w:r>
               <w:rPr>
@@ -10627,8 +10690,17 @@
                 <w:color w:val="000000"/>
                 <w:sz w:val="20"/>
               </w:rPr>
-              <w:t xml:space="preserve"> (Avledet:False)</w:t>
-            </w:r>
+              <w:t xml:space="preserve"> </w:t>
+            </w:r>
+            <w:del w:id="58" w:author="Jetlund Knut" w:date="2015-09-30T10:34:00Z">
+              <w:r>
+                <w:rPr>
+                  <w:color w:val="000000"/>
+                  <w:sz w:val="20"/>
+                </w:rPr>
+                <w:delText>(Avledet:False)</w:delText>
+              </w:r>
+            </w:del>
           </w:p>
         </w:tc>
         <w:tc>
@@ -10653,18 +10725,28 @@
                 <w:sz w:val="20"/>
               </w:rPr>
             </w:pPr>
-            <w:r>
-              <w:rPr>
-                <w:sz w:val="20"/>
-              </w:rPr>
-              <w:t>star</w:t>
-            </w:r>
-            <w:r>
-              <w:rPr>
-                <w:sz w:val="20"/>
-              </w:rPr>
-              <w:t>tverdi for det lineære objektet</w:t>
-            </w:r>
+            <w:ins w:id="59" w:author="Jetlund Knut" w:date="2015-09-30T10:33:00Z">
+              <w:r>
+                <w:rPr>
+                  <w:sz w:val="20"/>
+                </w:rPr>
+                <w:t>sluttverdi for lenken i et lineært referansesystem</w:t>
+              </w:r>
+            </w:ins>
+            <w:del w:id="60" w:author="Jetlund Knut" w:date="2015-09-30T10:33:00Z">
+              <w:r>
+                <w:rPr>
+                  <w:sz w:val="20"/>
+                </w:rPr>
+                <w:delText>star</w:delText>
+              </w:r>
+              <w:r>
+                <w:rPr>
+                  <w:sz w:val="20"/>
+                </w:rPr>
+                <w:delText>tverdi for det lineære objektet</w:delText>
+              </w:r>
+            </w:del>
           </w:p>
           <w:p>
             <w:pPr>
@@ -10833,7 +10915,7 @@
             </w:r>
           </w:p>
         </w:tc>
-        <w:bookmarkEnd w:id="46"/>
+        <w:bookmarkEnd w:id="56"/>
       </w:tr>
       <w:tr>
         <w:tc>
@@ -10860,7 +10942,7 @@
                 <w:lang w:val="en-AU"/>
               </w:rPr>
             </w:pPr>
-            <w:bookmarkStart w:id="47" w:name="BKM_5FBAFBA3_5ED7_435F_B994_BFD3D8BF126E"/>
+            <w:bookmarkStart w:id="61" w:name="BKM_5FBAFBA3_5ED7_435F_B994_BFD3D8BF126E"/>
           </w:p>
         </w:tc>
         <w:tc>
@@ -10885,6 +10967,9 @@
                 <w:sz w:val="20"/>
                 <w:lang w:val="en-AU"/>
               </w:rPr>
+              <w:pPrChange w:id="62" w:author="Jetlund Knut" w:date="2015-09-30T10:34:00Z">
+                <w:pPr/>
+              </w:pPrChange>
             </w:pPr>
             <w:r>
               <w:rPr>
@@ -10898,8 +10983,17 @@
                 <w:color w:val="000000"/>
                 <w:sz w:val="20"/>
               </w:rPr>
-              <w:t xml:space="preserve"> (Avledet:False)</w:t>
-            </w:r>
+              <w:t xml:space="preserve"> </w:t>
+            </w:r>
+            <w:del w:id="63" w:author="Jetlund Knut" w:date="2015-09-30T10:34:00Z">
+              <w:r>
+                <w:rPr>
+                  <w:color w:val="000000"/>
+                  <w:sz w:val="20"/>
+                </w:rPr>
+                <w:delText>(Avledet:False)</w:delText>
+              </w:r>
+            </w:del>
           </w:p>
         </w:tc>
         <w:tc>
@@ -10921,21 +11015,40 @@
           <w:p>
             <w:pPr>
               <w:rPr>
+                <w:del w:id="64" w:author="Jetlund Knut" w:date="2015-09-30T10:32:00Z"/>
                 <w:sz w:val="20"/>
               </w:rPr>
             </w:pPr>
-            <w:r>
-              <w:rPr>
+            <w:ins w:id="65" w:author="Jetlund Knut" w:date="2015-09-30T10:32:00Z">
+              <w:r>
+                <w:rPr>
+                  <w:sz w:val="20"/>
+                </w:rPr>
+                <w:t>sluttverdi for lenken i et lineært referansesystem</w:t>
+              </w:r>
+            </w:ins>
+            <w:del w:id="66" w:author="Jetlund Knut" w:date="2015-09-30T10:32:00Z">
+              <w:r>
+                <w:rPr>
+                  <w:sz w:val="20"/>
+                </w:rPr>
+                <w:delText>slut</w:delText>
+              </w:r>
+              <w:r>
+                <w:rPr>
+                  <w:sz w:val="20"/>
+                </w:rPr>
+                <w:delText>tverdi for det lineære objektet</w:delText>
+              </w:r>
+            </w:del>
+          </w:p>
+          <w:p>
+            <w:pPr>
+              <w:rPr>
+                <w:ins w:id="67" w:author="Jetlund Knut" w:date="2015-09-30T10:32:00Z"/>
                 <w:sz w:val="20"/>
               </w:rPr>
-              <w:t>slut</w:t>
-            </w:r>
-            <w:r>
-              <w:rPr>
-                <w:sz w:val="20"/>
-              </w:rPr>
-              <w:t>tverdi for det lineære objektet</w:t>
-            </w:r>
+            </w:pPr>
           </w:p>
           <w:p>
             <w:pPr>
@@ -11061,7 +11174,7 @@
             </w:r>
           </w:p>
         </w:tc>
-        <w:bookmarkEnd w:id="47"/>
+        <w:bookmarkEnd w:id="61"/>
       </w:tr>
     </w:tbl>
     <w:p>
@@ -11949,7 +12062,7 @@
           </w:p>
         </w:tc>
       </w:tr>
-      <w:bookmarkEnd w:id="44"/>
+      <w:bookmarkEnd w:id="55"/>
     </w:tbl>
     <w:p>
       <w:pPr>
@@ -11972,8 +12085,8 @@
           <w:lang w:val="en-US"/>
         </w:rPr>
       </w:pPr>
-      <w:bookmarkStart w:id="48" w:name="BKM_92912654_575B_4086_879D_3E468EBD410B"/>
-      <w:bookmarkStart w:id="49" w:name="_Toc431371054"/>
+      <w:bookmarkStart w:id="68" w:name="_Toc431371054"/>
+      <w:bookmarkStart w:id="69" w:name="BKM_92912654_575B_4086_879D_3E468EBD410B"/>
       <w:r>
         <w:rPr>
           <w:bCs/>
@@ -11989,7 +12102,7 @@
         </w:rPr>
         <w:t>LineærPosisjon</w:t>
       </w:r>
-      <w:bookmarkEnd w:id="49"/>
+      <w:bookmarkEnd w:id="68"/>
     </w:p>
     <w:p>
       <w:pPr>
@@ -12003,7 +12116,32 @@
           <w:color w:val="000000"/>
           <w:sz w:val="20"/>
         </w:rPr>
-        <w:t>Angivelse av en posisjon langs et lineært objekt.</w:t>
+        <w:t xml:space="preserve">Angivelse av en posisjon langs et </w:t>
+      </w:r>
+      <w:del w:id="70" w:author="Jetlund Knut" w:date="2015-09-30T10:35:00Z">
+        <w:r>
+          <w:rPr>
+            <w:color w:val="000000"/>
+            <w:sz w:val="20"/>
+          </w:rPr>
+          <w:delText>lineært objekt</w:delText>
+        </w:r>
+      </w:del>
+      <w:ins w:id="71" w:author="Jetlund Knut" w:date="2015-09-30T10:35:00Z">
+        <w:r>
+          <w:rPr>
+            <w:color w:val="000000"/>
+            <w:sz w:val="20"/>
+          </w:rPr>
+          <w:t>nettverkselement</w:t>
+        </w:r>
+      </w:ins>
+      <w:r>
+        <w:rPr>
+          <w:color w:val="000000"/>
+          <w:sz w:val="20"/>
+        </w:rPr>
+        <w:t>.</w:t>
       </w:r>
     </w:p>
     <w:p>
@@ -12049,7 +12187,7 @@
           <w:lang w:val="en-AU"/>
         </w:rPr>
       </w:pPr>
-      <w:bookmarkStart w:id="50" w:name="BKM_BE7C043D_BCE8_4B62_A906_A247C59AE62C"/>
+      <w:bookmarkStart w:id="72" w:name="BKM_BE7C043D_BCE8_4B62_A906_A247C59AE62C"/>
       <w:r>
         <w:rPr>
           <w:b/>
@@ -12351,6 +12489,9 @@
                 <w:sz w:val="20"/>
                 <w:lang w:val="en-AU"/>
               </w:rPr>
+              <w:pPrChange w:id="73" w:author="Jetlund Knut" w:date="2015-09-30T10:34:00Z">
+                <w:pPr/>
+              </w:pPrChange>
             </w:pPr>
             <w:r>
               <w:rPr>
@@ -12364,8 +12505,17 @@
                 <w:color w:val="000000"/>
                 <w:sz w:val="20"/>
               </w:rPr>
-              <w:t xml:space="preserve"> (Avledet:False)</w:t>
-            </w:r>
+              <w:t xml:space="preserve"> </w:t>
+            </w:r>
+            <w:del w:id="74" w:author="Jetlund Knut" w:date="2015-09-30T10:34:00Z">
+              <w:r>
+                <w:rPr>
+                  <w:color w:val="000000"/>
+                  <w:sz w:val="20"/>
+                </w:rPr>
+                <w:delText>(Avledet:False)</w:delText>
+              </w:r>
+            </w:del>
           </w:p>
         </w:tc>
         <w:tc>
@@ -12415,7 +12565,45 @@
                 <w:sz w:val="20"/>
                 <w:lang w:val="en-AU"/>
               </w:rPr>
-              <w:t xml:space="preserve">Merknad: Dersom verdi er angitt overstyrer denne standard metode for det lineære objektet. </w:t>
+              <w:t xml:space="preserve">Merknad: Dersom verdi er angitt overstyrer denne standard metode </w:t>
+            </w:r>
+            <w:ins w:id="75" w:author="Jetlund Knut" w:date="2015-09-30T10:33:00Z">
+              <w:r>
+                <w:rPr>
+                  <w:color w:val="000000"/>
+                  <w:sz w:val="20"/>
+                  <w:lang w:val="en-AU"/>
+                </w:rPr>
+                <w:t xml:space="preserve">for det refererte </w:t>
+              </w:r>
+            </w:ins>
+            <w:del w:id="76" w:author="Jetlund Knut" w:date="2015-09-30T10:33:00Z">
+              <w:r>
+                <w:rPr>
+                  <w:color w:val="000000"/>
+                  <w:sz w:val="20"/>
+                  <w:lang w:val="en-AU"/>
+                </w:rPr>
+                <w:delText>for det lineære objektet</w:delText>
+              </w:r>
+            </w:del>
+            <w:ins w:id="77" w:author="Jetlund Knut" w:date="2015-09-30T10:33:00Z">
+              <w:r>
+                <w:rPr>
+                  <w:color w:val="000000"/>
+                  <w:sz w:val="20"/>
+                  <w:lang w:val="en-AU"/>
+                </w:rPr>
+                <w:t>nettverkselementet</w:t>
+              </w:r>
+            </w:ins>
+            <w:r>
+              <w:rPr>
+                <w:color w:val="000000"/>
+                <w:sz w:val="20"/>
+                <w:lang w:val="en-AU"/>
+              </w:rPr>
+              <w:t xml:space="preserve">. </w:t>
             </w:r>
           </w:p>
           <w:p>
@@ -12525,7 +12713,7 @@
             </w:r>
           </w:p>
         </w:tc>
-        <w:bookmarkEnd w:id="50"/>
+        <w:bookmarkEnd w:id="72"/>
       </w:tr>
       <w:tr>
         <w:tc>
@@ -12552,7 +12740,7 @@
                 <w:lang w:val="en-AU"/>
               </w:rPr>
             </w:pPr>
-            <w:bookmarkStart w:id="51" w:name="BKM_5364DFB3_1443_4F2A_A478_F7C0DF1466EC"/>
+            <w:bookmarkStart w:id="78" w:name="BKM_5364DFB3_1443_4F2A_A478_F7C0DF1466EC"/>
           </w:p>
         </w:tc>
         <w:tc>
@@ -12577,6 +12765,9 @@
                 <w:sz w:val="20"/>
                 <w:lang w:val="en-AU"/>
               </w:rPr>
+              <w:pPrChange w:id="79" w:author="Jetlund Knut" w:date="2015-09-30T10:34:00Z">
+                <w:pPr/>
+              </w:pPrChange>
             </w:pPr>
             <w:r>
               <w:rPr>
@@ -12590,8 +12781,17 @@
                 <w:color w:val="000000"/>
                 <w:sz w:val="20"/>
               </w:rPr>
-              <w:t xml:space="preserve"> (Avledet:False)</w:t>
-            </w:r>
+              <w:t xml:space="preserve"> </w:t>
+            </w:r>
+            <w:del w:id="80" w:author="Jetlund Knut" w:date="2015-09-30T10:34:00Z">
+              <w:r>
+                <w:rPr>
+                  <w:color w:val="000000"/>
+                  <w:sz w:val="20"/>
+                </w:rPr>
+                <w:delText>(Avledet:False)</w:delText>
+              </w:r>
+            </w:del>
           </w:p>
         </w:tc>
         <w:tc>
@@ -12739,7 +12939,7 @@
             </w:r>
           </w:p>
         </w:tc>
-        <w:bookmarkEnd w:id="51"/>
+        <w:bookmarkEnd w:id="78"/>
       </w:tr>
       <w:tr>
         <w:tc>
@@ -12766,7 +12966,7 @@
                 <w:lang w:val="en-AU"/>
               </w:rPr>
             </w:pPr>
-            <w:bookmarkStart w:id="52" w:name="BKM_EEFEFFF0_E1A6_4D04_98DA_A856C64AC048"/>
+            <w:bookmarkStart w:id="81" w:name="BKM_EEFEFFF0_E1A6_4D04_98DA_A856C64AC048"/>
           </w:p>
         </w:tc>
         <w:tc>
@@ -12791,6 +12991,9 @@
                 <w:sz w:val="20"/>
                 <w:lang w:val="en-AU"/>
               </w:rPr>
+              <w:pPrChange w:id="82" w:author="Jetlund Knut" w:date="2015-09-30T10:34:00Z">
+                <w:pPr/>
+              </w:pPrChange>
             </w:pPr>
             <w:r>
               <w:rPr>
@@ -12804,8 +13007,17 @@
                 <w:color w:val="000000"/>
                 <w:sz w:val="20"/>
               </w:rPr>
-              <w:t xml:space="preserve"> (Avledet:False)</w:t>
-            </w:r>
+              <w:t xml:space="preserve"> </w:t>
+            </w:r>
+            <w:del w:id="83" w:author="Jetlund Knut" w:date="2015-09-30T10:34:00Z">
+              <w:r>
+                <w:rPr>
+                  <w:color w:val="000000"/>
+                  <w:sz w:val="20"/>
+                </w:rPr>
+                <w:delText>(Avledet:False)</w:delText>
+              </w:r>
+            </w:del>
           </w:p>
         </w:tc>
         <w:tc>
@@ -12836,7 +13048,32 @@
                 <w:color w:val="000000"/>
                 <w:sz w:val="20"/>
               </w:rPr>
-              <w:t>Forskyvning til side for det lineære objektet. Positivt tall betyr høyre side, negativt tall betyr venstre side.</w:t>
+              <w:t xml:space="preserve">Forskyvning til side </w:t>
+            </w:r>
+            <w:del w:id="84" w:author="Jetlund Knut" w:date="2015-09-30T10:36:00Z">
+              <w:r>
+                <w:rPr>
+                  <w:color w:val="000000"/>
+                  <w:sz w:val="20"/>
+                </w:rPr>
+                <w:delText>for det lineære objektet</w:delText>
+              </w:r>
+            </w:del>
+            <w:ins w:id="85" w:author="Jetlund Knut" w:date="2015-09-30T10:36:00Z">
+              <w:r>
+                <w:rPr>
+                  <w:color w:val="000000"/>
+                  <w:sz w:val="20"/>
+                </w:rPr>
+                <w:t>for nettverkselementet</w:t>
+              </w:r>
+            </w:ins>
+            <w:r>
+              <w:rPr>
+                <w:color w:val="000000"/>
+                <w:sz w:val="20"/>
+              </w:rPr>
+              <w:t>. Positivt tall betyr høyre side, negativt tall betyr venstre side.</w:t>
             </w:r>
           </w:p>
           <w:p>
@@ -12953,7 +13190,7 @@
             </w:r>
           </w:p>
         </w:tc>
-        <w:bookmarkEnd w:id="52"/>
+        <w:bookmarkEnd w:id="81"/>
       </w:tr>
     </w:tbl>
     <w:p>
@@ -13193,14 +13430,35 @@
                 <w:color w:val="000000"/>
                 <w:sz w:val="20"/>
               </w:rPr>
+              <w:pPrChange w:id="86" w:author="Jetlund Knut" w:date="2015-09-30T10:36:00Z">
+                <w:pPr/>
+              </w:pPrChange>
             </w:pPr>
             <w:r>
               <w:rPr>
                 <w:color w:val="000000"/>
                 <w:sz w:val="20"/>
               </w:rPr>
-              <w:t>lineærReferanseMetode er påkrevd dersom ikke angitt på lineært objekt</w:t>
-            </w:r>
+              <w:t xml:space="preserve">lineærReferanseMetode er påkrevd dersom ikke angitt </w:t>
+            </w:r>
+            <w:del w:id="87" w:author="Jetlund Knut" w:date="2015-09-30T10:36:00Z">
+              <w:r>
+                <w:rPr>
+                  <w:color w:val="000000"/>
+                  <w:sz w:val="20"/>
+                </w:rPr>
+                <w:delText>på lineært objekt</w:delText>
+              </w:r>
+            </w:del>
+            <w:ins w:id="88" w:author="Jetlund Knut" w:date="2015-09-30T10:36:00Z">
+              <w:r>
+                <w:rPr>
+                  <w:color w:val="000000"/>
+                  <w:sz w:val="20"/>
+                </w:rPr>
+                <w:t>på nettverkselement</w:t>
+              </w:r>
+            </w:ins>
           </w:p>
         </w:tc>
         <w:tc>
@@ -13689,7 +13947,7 @@
           </w:p>
         </w:tc>
       </w:tr>
-      <w:bookmarkEnd w:id="48"/>
+      <w:bookmarkEnd w:id="69"/>
     </w:tbl>
     <w:p>
       <w:pPr>
@@ -13712,7 +13970,7 @@
           <w:lang w:val="en-US"/>
         </w:rPr>
       </w:pPr>
-      <w:bookmarkStart w:id="53" w:name="BKM_5A9BBB08_910B_448E_BC40_12B010AF64B3"/>
+      <w:bookmarkStart w:id="89" w:name="BKM_5A9BBB08_910B_448E_BC40_12B010AF64B3"/>
       <w:r>
         <w:rPr>
           <w:bCs/>
@@ -13720,7 +13978,7 @@
         </w:rPr>
         <w:br w:type="page"/>
       </w:r>
-      <w:bookmarkStart w:id="54" w:name="_Toc431371055"/>
+      <w:bookmarkStart w:id="90" w:name="_Toc431371055"/>
       <w:r>
         <w:rPr>
           <w:bCs/>
@@ -13737,7 +13995,7 @@
         </w:rPr>
         <w:t>LineærPosisjonPunkt</w:t>
       </w:r>
-      <w:bookmarkEnd w:id="54"/>
+      <w:bookmarkEnd w:id="90"/>
     </w:p>
     <w:p>
       <w:pPr>
@@ -13849,7 +14107,7 @@
           <w:lang w:val="en-AU"/>
         </w:rPr>
       </w:pPr>
-      <w:bookmarkStart w:id="55" w:name="BKM_7D4763FE_5DC9_4BA3_91FB_2BEAC338FA14"/>
+      <w:bookmarkStart w:id="91" w:name="BKM_7D4763FE_5DC9_4BA3_91FB_2BEAC338FA14"/>
       <w:r>
         <w:rPr>
           <w:b/>
@@ -14151,6 +14409,9 @@
                 <w:sz w:val="20"/>
                 <w:lang w:val="en-AU"/>
               </w:rPr>
+              <w:pPrChange w:id="92" w:author="Jetlund Knut" w:date="2015-09-30T10:34:00Z">
+                <w:pPr/>
+              </w:pPrChange>
             </w:pPr>
             <w:r>
               <w:rPr>
@@ -14164,8 +14425,17 @@
                 <w:color w:val="000000"/>
                 <w:sz w:val="20"/>
               </w:rPr>
-              <w:t xml:space="preserve"> (Avledet:False)</w:t>
-            </w:r>
+              <w:t xml:space="preserve"> </w:t>
+            </w:r>
+            <w:del w:id="93" w:author="Jetlund Knut" w:date="2015-09-30T10:34:00Z">
+              <w:r>
+                <w:rPr>
+                  <w:color w:val="000000"/>
+                  <w:sz w:val="20"/>
+                </w:rPr>
+                <w:delText>(Avledet:False)</w:delText>
+              </w:r>
+            </w:del>
           </w:p>
         </w:tc>
         <w:tc>
@@ -14196,7 +14466,32 @@
                 <w:color w:val="000000"/>
                 <w:sz w:val="20"/>
               </w:rPr>
-              <w:t xml:space="preserve">posisjon langs det lineære objektet, i henhold til referansemetoden </w:t>
+              <w:t xml:space="preserve">posisjon langs </w:t>
+            </w:r>
+            <w:del w:id="94" w:author="Jetlund Knut" w:date="2015-09-30T10:37:00Z">
+              <w:r>
+                <w:rPr>
+                  <w:color w:val="000000"/>
+                  <w:sz w:val="20"/>
+                </w:rPr>
+                <w:delText>det lineære objektet</w:delText>
+              </w:r>
+            </w:del>
+            <w:ins w:id="95" w:author="Jetlund Knut" w:date="2015-09-30T10:37:00Z">
+              <w:r>
+                <w:rPr>
+                  <w:color w:val="000000"/>
+                  <w:sz w:val="20"/>
+                </w:rPr>
+                <w:t>nettverkselementet</w:t>
+              </w:r>
+            </w:ins>
+            <w:r>
+              <w:rPr>
+                <w:color w:val="000000"/>
+                <w:sz w:val="20"/>
+              </w:rPr>
+              <w:t xml:space="preserve">, i henhold til referansemetoden </w:t>
             </w:r>
           </w:p>
           <w:p>
@@ -14320,9 +14615,9 @@
             </w:r>
           </w:p>
         </w:tc>
-        <w:bookmarkEnd w:id="55"/>
+        <w:bookmarkEnd w:id="91"/>
       </w:tr>
-      <w:bookmarkEnd w:id="53"/>
+      <w:bookmarkEnd w:id="89"/>
     </w:tbl>
     <w:p>
       <w:pPr>
@@ -14343,15 +14638,15 @@
           <w:bCs/>
         </w:rPr>
       </w:pPr>
-      <w:bookmarkStart w:id="56" w:name="BKM_5C8ED5C1_4697_4187_A7BF_CADD26AFDE0B"/>
-      <w:bookmarkStart w:id="57" w:name="_Toc431371056"/>
+      <w:bookmarkStart w:id="96" w:name="_Toc431371056"/>
+      <w:bookmarkStart w:id="97" w:name="BKM_5C8ED5C1_4697_4187_A7BF_CADD26AFDE0B"/>
       <w:r>
         <w:rPr>
           <w:bCs/>
         </w:rPr>
         <w:t>«dataType» LineærPosisjonStrekning</w:t>
       </w:r>
-      <w:bookmarkEnd w:id="57"/>
+      <w:bookmarkEnd w:id="96"/>
     </w:p>
     <w:p>
       <w:pPr>
@@ -14463,7 +14758,7 @@
           <w:lang w:val="en-AU"/>
         </w:rPr>
       </w:pPr>
-      <w:bookmarkStart w:id="58" w:name="BKM_0FC0D965_FA5C_4081_9041_59EC669840F3"/>
+      <w:bookmarkStart w:id="98" w:name="BKM_0FC0D965_FA5C_4081_9041_59EC669840F3"/>
       <w:r>
         <w:rPr>
           <w:b/>
@@ -14765,6 +15060,9 @@
                 <w:sz w:val="20"/>
                 <w:lang w:val="en-AU"/>
               </w:rPr>
+              <w:pPrChange w:id="99" w:author="Jetlund Knut" w:date="2015-09-30T10:34:00Z">
+                <w:pPr/>
+              </w:pPrChange>
             </w:pPr>
             <w:r>
               <w:rPr>
@@ -14778,8 +15076,17 @@
                 <w:color w:val="000000"/>
                 <w:sz w:val="20"/>
               </w:rPr>
-              <w:t xml:space="preserve"> (Avledet:False)</w:t>
-            </w:r>
+              <w:t xml:space="preserve"> </w:t>
+            </w:r>
+            <w:del w:id="100" w:author="Jetlund Knut" w:date="2015-09-30T10:34:00Z">
+              <w:r>
+                <w:rPr>
+                  <w:color w:val="000000"/>
+                  <w:sz w:val="20"/>
+                </w:rPr>
+                <w:delText>(Avledet:False)</w:delText>
+              </w:r>
+            </w:del>
           </w:p>
         </w:tc>
         <w:tc>
@@ -14810,7 +15117,32 @@
                 <w:color w:val="0F0F0F"/>
                 <w:sz w:val="20"/>
               </w:rPr>
-              <w:t xml:space="preserve">startposisjon langs det lineære objektet, i henhold til referansemetoden </w:t>
+              <w:t xml:space="preserve">startposisjon langs </w:t>
+            </w:r>
+            <w:ins w:id="101" w:author="Jetlund Knut" w:date="2015-09-30T10:37:00Z">
+              <w:r>
+                <w:rPr>
+                  <w:color w:val="000000"/>
+                  <w:sz w:val="20"/>
+                </w:rPr>
+                <w:t>nettverkselementet</w:t>
+              </w:r>
+            </w:ins>
+            <w:del w:id="102" w:author="Jetlund Knut" w:date="2015-09-30T10:37:00Z">
+              <w:r>
+                <w:rPr>
+                  <w:color w:val="0F0F0F"/>
+                  <w:sz w:val="20"/>
+                </w:rPr>
+                <w:delText>det lineære objektet</w:delText>
+              </w:r>
+            </w:del>
+            <w:r>
+              <w:rPr>
+                <w:color w:val="0F0F0F"/>
+                <w:sz w:val="20"/>
+              </w:rPr>
+              <w:t xml:space="preserve">, i henhold til referansemetoden </w:t>
             </w:r>
           </w:p>
           <w:p>
@@ -14931,7 +15263,7 @@
             </w:r>
           </w:p>
         </w:tc>
-        <w:bookmarkEnd w:id="58"/>
+        <w:bookmarkEnd w:id="98"/>
       </w:tr>
       <w:tr>
         <w:tc>
@@ -14958,7 +15290,7 @@
                 <w:lang w:val="en-AU"/>
               </w:rPr>
             </w:pPr>
-            <w:bookmarkStart w:id="59" w:name="BKM_E76AD68E_13C3_4269_AE8F_ACBAF387E61D"/>
+            <w:bookmarkStart w:id="103" w:name="BKM_E76AD68E_13C3_4269_AE8F_ACBAF387E61D"/>
           </w:p>
         </w:tc>
         <w:tc>
@@ -14983,6 +15315,9 @@
                 <w:sz w:val="20"/>
                 <w:lang w:val="en-AU"/>
               </w:rPr>
+              <w:pPrChange w:id="104" w:author="Jetlund Knut" w:date="2015-09-30T10:34:00Z">
+                <w:pPr/>
+              </w:pPrChange>
             </w:pPr>
             <w:r>
               <w:rPr>
@@ -14996,8 +15331,17 @@
                 <w:color w:val="000000"/>
                 <w:sz w:val="20"/>
               </w:rPr>
-              <w:t xml:space="preserve"> (Avledet:False)</w:t>
-            </w:r>
+              <w:t xml:space="preserve"> </w:t>
+            </w:r>
+            <w:del w:id="105" w:author="Jetlund Knut" w:date="2015-09-30T10:34:00Z">
+              <w:r>
+                <w:rPr>
+                  <w:color w:val="000000"/>
+                  <w:sz w:val="20"/>
+                </w:rPr>
+                <w:delText>(Avledet:False)</w:delText>
+              </w:r>
+            </w:del>
           </w:p>
         </w:tc>
         <w:tc>
@@ -15028,7 +15372,32 @@
                 <w:color w:val="0F0F0F"/>
                 <w:sz w:val="20"/>
               </w:rPr>
-              <w:t>sluttposisjon langs det lineære objektet, i henhold til referansemetoden</w:t>
+              <w:t xml:space="preserve">sluttposisjon langs </w:t>
+            </w:r>
+            <w:ins w:id="106" w:author="Jetlund Knut" w:date="2015-09-30T10:37:00Z">
+              <w:r>
+                <w:rPr>
+                  <w:color w:val="000000"/>
+                  <w:sz w:val="20"/>
+                </w:rPr>
+                <w:t>nettverkselementet</w:t>
+              </w:r>
+            </w:ins>
+            <w:del w:id="107" w:author="Jetlund Knut" w:date="2015-09-30T10:37:00Z">
+              <w:r>
+                <w:rPr>
+                  <w:color w:val="0F0F0F"/>
+                  <w:sz w:val="20"/>
+                </w:rPr>
+                <w:delText>det lineære objektet</w:delText>
+              </w:r>
+            </w:del>
+            <w:r>
+              <w:rPr>
+                <w:color w:val="0F0F0F"/>
+                <w:sz w:val="20"/>
+              </w:rPr>
+              <w:t>, i henhold til referansemetoden</w:t>
             </w:r>
           </w:p>
           <w:p>
@@ -15149,9 +15518,9 @@
             </w:r>
           </w:p>
         </w:tc>
-        <w:bookmarkEnd w:id="59"/>
+        <w:bookmarkEnd w:id="103"/>
       </w:tr>
-      <w:bookmarkEnd w:id="56"/>
+      <w:bookmarkEnd w:id="97"/>
     </w:tbl>
     <w:p>
       <w:pPr>
@@ -15174,8 +15543,8 @@
           <w:lang w:val="en-US"/>
         </w:rPr>
       </w:pPr>
-      <w:bookmarkStart w:id="60" w:name="BKM_DFF45988_8D69_43A0_A927_D24D77E54E24"/>
-      <w:bookmarkStart w:id="61" w:name="_Toc431371057"/>
+      <w:bookmarkStart w:id="108" w:name="_Toc431371057"/>
+      <w:bookmarkStart w:id="109" w:name="BKM_DFF45988_8D69_43A0_A927_D24D77E54E24"/>
       <w:r>
         <w:rPr>
           <w:bCs/>
@@ -15191,7 +15560,7 @@
         </w:rPr>
         <w:t>LineærReferanseMetode</w:t>
       </w:r>
-      <w:bookmarkEnd w:id="61"/>
+      <w:bookmarkEnd w:id="108"/>
     </w:p>
     <w:p>
       <w:pPr>
@@ -15443,7 +15812,7 @@
           <w:lang w:val="en-AU"/>
         </w:rPr>
       </w:pPr>
-      <w:bookmarkStart w:id="62" w:name="BKM_850670AB_E788_483F_ACDE_61DD39C8898F"/>
+      <w:bookmarkStart w:id="110" w:name="BKM_850670AB_E788_483F_ACDE_61DD39C8898F"/>
       <w:r>
         <w:rPr>
           <w:b/>
@@ -15781,32 +16150,74 @@
           <w:p>
             <w:pPr>
               <w:rPr>
+                <w:ins w:id="111" w:author="Jetlund Knut" w:date="2015-09-30T10:41:00Z"/>
                 <w:color w:val="000000"/>
                 <w:sz w:val="20"/>
               </w:rPr>
             </w:pPr>
-            <w:r>
-              <w:rPr>
+            <w:ins w:id="112" w:author="Jetlund Knut" w:date="2015-09-30T10:41:00Z">
+              <w:r>
+                <w:rPr>
+                  <w:color w:val="000000"/>
+                  <w:sz w:val="20"/>
+                </w:rPr>
+                <w:t>posisjon fra start av nettverkselementet (lenken), angitt i meter</w:t>
+              </w:r>
+            </w:ins>
+          </w:p>
+          <w:p>
+            <w:pPr>
+              <w:rPr>
+                <w:ins w:id="113" w:author="Jetlund Knut" w:date="2015-09-30T10:41:00Z"/>
                 <w:color w:val="000000"/>
                 <w:sz w:val="20"/>
               </w:rPr>
-              <w:t>posisjon fra start av det lineære objektet (lenken), angitt i meter</w:t>
-            </w:r>
-          </w:p>
-          <w:p>
-            <w:pPr>
-              <w:rPr>
+            </w:pPr>
+            <w:ins w:id="114" w:author="Jetlund Knut" w:date="2015-09-30T10:41:00Z">
+              <w:r>
+                <w:rPr>
+                  <w:color w:val="000000"/>
+                  <w:sz w:val="20"/>
+                </w:rPr>
+                <w:t>Merknad: Kan ta utgangspunkt i en angitt startverdi for nettverkselementet.</w:t>
+              </w:r>
+            </w:ins>
+          </w:p>
+          <w:p>
+            <w:pPr>
+              <w:rPr>
+                <w:del w:id="115" w:author="Jetlund Knut" w:date="2015-09-30T10:41:00Z"/>
                 <w:color w:val="000000"/>
                 <w:sz w:val="20"/>
               </w:rPr>
             </w:pPr>
-            <w:r>
-              <w:rPr>
+            <w:del w:id="116" w:author="Jetlund Knut" w:date="2015-09-30T10:41:00Z">
+              <w:r>
+                <w:rPr>
+                  <w:color w:val="000000"/>
+                  <w:sz w:val="20"/>
+                </w:rPr>
+                <w:delText>posisjon fra start av det lineære objektet (lenken), angitt i meter</w:delText>
+              </w:r>
+            </w:del>
+          </w:p>
+          <w:p>
+            <w:pPr>
+              <w:rPr>
+                <w:del w:id="117" w:author="Jetlund Knut" w:date="2015-09-30T10:41:00Z"/>
                 <w:color w:val="000000"/>
                 <w:sz w:val="20"/>
               </w:rPr>
-              <w:t>Merknad: Kan ta utgangspunkt i en angitt startverdi for det lineære objektet (lenken).</w:t>
-            </w:r>
+            </w:pPr>
+            <w:del w:id="118" w:author="Jetlund Knut" w:date="2015-09-30T10:41:00Z">
+              <w:r>
+                <w:rPr>
+                  <w:color w:val="000000"/>
+                  <w:sz w:val="20"/>
+                </w:rPr>
+                <w:delText>Merknad: Kan ta utgangspunkt i en angitt startverdi for det lineære objektet (lenken).</w:delText>
+              </w:r>
+            </w:del>
           </w:p>
           <w:p>
             <w:pPr>
@@ -15941,7 +16352,7 @@
             </w:pPr>
           </w:p>
         </w:tc>
-        <w:bookmarkEnd w:id="62"/>
+        <w:bookmarkEnd w:id="110"/>
       </w:tr>
       <w:tr>
         <w:tc>
@@ -15968,7 +16379,7 @@
                 <w:lang w:val="en-AU"/>
               </w:rPr>
             </w:pPr>
-            <w:bookmarkStart w:id="63" w:name="BKM_37F34C66_109F_4872_817B_F81EC4343D2C"/>
+            <w:bookmarkStart w:id="119" w:name="BKM_37F34C66_109F_4872_817B_F81EC4343D2C"/>
           </w:p>
         </w:tc>
         <w:tc>
@@ -16034,14 +16445,26 @@
                 <w:lang w:val="en-AU"/>
               </w:rPr>
             </w:pPr>
-            <w:r>
-              <w:rPr>
-                <w:color w:val="000000"/>
-                <w:sz w:val="20"/>
-                <w:lang w:val="en-AU"/>
-              </w:rPr>
-              <w:t>posisjon fra start av det lineære objektet (lenken), angitt som et desimaltall mellom 0 og 1, i forhold til start (0) og slutt (1) på det lineære objektet (lenken)</w:t>
-            </w:r>
+            <w:ins w:id="120" w:author="Jetlund Knut" w:date="2015-09-30T10:41:00Z">
+              <w:r>
+                <w:rPr>
+                  <w:color w:val="000000"/>
+                  <w:sz w:val="20"/>
+                  <w:lang w:val="en-AU"/>
+                </w:rPr>
+                <w:t>posisjon fra start av nettverkselementet, angitt som et desimaltall mellom 0 og 1, i forhold til start (0) og slutt (1) på nettverkselementet (lenken)</w:t>
+              </w:r>
+            </w:ins>
+            <w:del w:id="121" w:author="Jetlund Knut" w:date="2015-09-30T10:41:00Z">
+              <w:r>
+                <w:rPr>
+                  <w:color w:val="000000"/>
+                  <w:sz w:val="20"/>
+                  <w:lang w:val="en-AU"/>
+                </w:rPr>
+                <w:delText>posisjon fra start av det lineære objektet (lenken), angitt som et desimaltall mellom 0 og 1, i forhold til start (0) og slutt (1) på det lineære objektet (lenken)</w:delText>
+              </w:r>
+            </w:del>
           </w:p>
           <w:p>
             <w:pPr>
@@ -16207,7 +16630,7 @@
             </w:pPr>
           </w:p>
         </w:tc>
-        <w:bookmarkEnd w:id="63"/>
+        <w:bookmarkEnd w:id="119"/>
       </w:tr>
       <w:tr>
         <w:tc>
@@ -16234,7 +16657,7 @@
                 <w:lang w:val="en-AU"/>
               </w:rPr>
             </w:pPr>
-            <w:bookmarkStart w:id="64" w:name="BKM_30476FC6_131E_4F12_A7E9_59D2BDB1AC5F"/>
+            <w:bookmarkStart w:id="122" w:name="BKM_30476FC6_131E_4F12_A7E9_59D2BDB1AC5F"/>
           </w:p>
         </w:tc>
         <w:tc>
@@ -16295,19 +16718,42 @@
           <w:p>
             <w:pPr>
               <w:rPr>
+                <w:del w:id="123" w:author="Jetlund Knut" w:date="2015-09-30T10:41:00Z"/>
                 <w:color w:val="000000"/>
                 <w:sz w:val="20"/>
                 <w:lang w:val="en-AU"/>
               </w:rPr>
             </w:pPr>
-            <w:r>
-              <w:rPr>
-                <w:color w:val="000000"/>
+            <w:ins w:id="124" w:author="Jetlund Knut" w:date="2015-09-30T10:41:00Z">
+              <w:r>
+                <w:rPr>
+                  <w:color w:val="000000"/>
+                  <w:sz w:val="20"/>
+                  <w:lang w:val="en-AU"/>
+                </w:rPr>
+                <w:t>posisjon fra start av nettverkselementet, angitt i prosent av lengden på nettverkselementet (lenken)</w:t>
+              </w:r>
+            </w:ins>
+            <w:del w:id="125" w:author="Jetlund Knut" w:date="2015-09-30T10:41:00Z">
+              <w:r>
+                <w:rPr>
+                  <w:color w:val="000000"/>
+                  <w:sz w:val="20"/>
+                  <w:lang w:val="en-AU"/>
+                </w:rPr>
+                <w:delText>posisjon fra start av det lineære objektet (lenken), angitt i prosent av lengden på det lineære objektet (lenken)</w:delText>
+              </w:r>
+            </w:del>
+          </w:p>
+          <w:p>
+            <w:pPr>
+              <w:rPr>
+                <w:ins w:id="126" w:author="Jetlund Knut" w:date="2015-09-30T10:42:00Z"/>
+                <w:color w:val="0F0F0F"/>
                 <w:sz w:val="20"/>
                 <w:lang w:val="en-AU"/>
               </w:rPr>
-              <w:t>posisjon fra start av det lineære objektet (lenken), angitt i prosent av lengden på det lineære objektet (lenken)</w:t>
-            </w:r>
+            </w:pPr>
           </w:p>
           <w:p>
             <w:pPr>
@@ -16463,7 +16909,7 @@
             </w:pPr>
           </w:p>
         </w:tc>
-        <w:bookmarkEnd w:id="64"/>
+        <w:bookmarkEnd w:id="122"/>
       </w:tr>
       <w:tr>
         <w:tc>
@@ -16490,7 +16936,7 @@
                 <w:lang w:val="en-AU"/>
               </w:rPr>
             </w:pPr>
-            <w:bookmarkStart w:id="65" w:name="BKM_8EBFDD65_C147_4E3B_AED1_935A5ED7E988"/>
+            <w:bookmarkStart w:id="127" w:name="BKM_8EBFDD65_C147_4E3B_AED1_935A5ED7E988"/>
           </w:p>
         </w:tc>
         <w:tc>
@@ -16551,44 +16997,91 @@
           <w:p>
             <w:pPr>
               <w:rPr>
+                <w:ins w:id="128" w:author="Jetlund Knut" w:date="2015-09-30T10:42:00Z"/>
                 <w:color w:val="000000"/>
                 <w:sz w:val="20"/>
                 <w:lang w:val="en-AU"/>
               </w:rPr>
             </w:pPr>
-            <w:r>
-              <w:rPr>
+            <w:ins w:id="129" w:author="Jetlund Knut" w:date="2015-09-30T10:42:00Z">
+              <w:r>
+                <w:rPr>
+                  <w:color w:val="000000"/>
+                  <w:sz w:val="20"/>
+                  <w:lang w:val="en-AU"/>
+                </w:rPr>
+                <w:t xml:space="preserve">posisjon fra start av nettverkselementet, angitt i kilometer. </w:t>
+              </w:r>
+            </w:ins>
+          </w:p>
+          <w:p>
+            <w:pPr>
+              <w:rPr>
+                <w:del w:id="130" w:author="Jetlund Knut" w:date="2015-09-30T10:42:00Z"/>
                 <w:color w:val="000000"/>
                 <w:sz w:val="20"/>
                 <w:lang w:val="en-AU"/>
               </w:rPr>
-              <w:t xml:space="preserve">posisjon fra start av det lineære objektet (lenken), angitt i kilometer. </w:t>
-            </w:r>
-          </w:p>
-          <w:p>
-            <w:pPr>
-              <w:rPr>
+            </w:pPr>
+            <w:ins w:id="131" w:author="Jetlund Knut" w:date="2015-09-30T10:42:00Z">
+              <w:r>
+                <w:rPr>
+                  <w:color w:val="000000"/>
+                  <w:sz w:val="20"/>
+                  <w:lang w:val="en-AU"/>
+                </w:rPr>
+                <w:t>Merknad: Kan ta utgangspunkt i en angitt startverdi for nettverkselementet (lenken).</w:t>
+              </w:r>
+            </w:ins>
+            <w:del w:id="132" w:author="Jetlund Knut" w:date="2015-09-30T10:42:00Z">
+              <w:r>
+                <w:rPr>
+                  <w:color w:val="000000"/>
+                  <w:sz w:val="20"/>
+                  <w:lang w:val="en-AU"/>
+                </w:rPr>
+                <w:delText xml:space="preserve">posisjon fra start av det lineære objektet (lenken), angitt i kilometer. </w:delText>
+              </w:r>
+            </w:del>
+          </w:p>
+          <w:p>
+            <w:pPr>
+              <w:rPr>
+                <w:del w:id="133" w:author="Jetlund Knut" w:date="2015-09-30T10:42:00Z"/>
                 <w:color w:val="000000"/>
                 <w:sz w:val="20"/>
                 <w:lang w:val="en-AU"/>
               </w:rPr>
             </w:pPr>
-            <w:r>
-              <w:rPr>
+            <w:del w:id="134" w:author="Jetlund Knut" w:date="2015-09-30T10:42:00Z">
+              <w:r>
+                <w:rPr>
+                  <w:color w:val="0F0F0F"/>
+                  <w:sz w:val="20"/>
+                  <w:lang w:val="en-AU"/>
+                </w:rPr>
+                <w:delText xml:space="preserve">Merknad: </w:delText>
+              </w:r>
+              <w:r>
+                <w:rPr>
+                  <w:color w:val="000000"/>
+                  <w:sz w:val="20"/>
+                  <w:lang w:val="en-AU"/>
+                </w:rPr>
+                <w:delText>Kan ta utgangspunkt i en angitt startverdi for det lineære objektet (lenken).</w:delText>
+              </w:r>
+            </w:del>
+          </w:p>
+          <w:p>
+            <w:pPr>
+              <w:rPr>
+                <w:ins w:id="135" w:author="Jetlund Knut" w:date="2015-09-30T10:42:00Z"/>
+                <w:i/>
                 <w:color w:val="0F0F0F"/>
                 <w:sz w:val="20"/>
-                <w:lang w:val="en-AU"/>
-              </w:rPr>
-              <w:t xml:space="preserve">Merknad: </w:t>
-            </w:r>
-            <w:r>
-              <w:rPr>
-                <w:color w:val="000000"/>
-                <w:sz w:val="20"/>
-                <w:lang w:val="en-AU"/>
-              </w:rPr>
-              <w:t>Kan ta utgangspunkt i en angitt startverdi for det lineære objektet (lenken).</w:t>
-            </w:r>
+                <w:lang w:val="en-GB"/>
+              </w:rPr>
+            </w:pPr>
           </w:p>
           <w:p>
             <w:pPr>
@@ -16728,24 +17221,24 @@
             </w:pPr>
           </w:p>
         </w:tc>
-        <w:bookmarkEnd w:id="65"/>
+        <w:bookmarkEnd w:id="127"/>
       </w:tr>
     </w:tbl>
     <w:p>
-      <w:bookmarkStart w:id="66" w:name="BKM_6C460FD9_C67B_4429_9B44_1B7923CB385D"/>
-      <w:bookmarkStart w:id="67" w:name="BKM_E80E69F8_AC32_42fe_8E5D_779D7091BBB3"/>
-      <w:bookmarkStart w:id="68" w:name="BKM_2C02F74F_BEF4_411d_9D11_FA42675048E5"/>
-      <w:bookmarkStart w:id="69" w:name="BKM_3EB8EDB4_2E19_4dfd_8E24_866D6DCD09B5"/>
-      <w:bookmarkStart w:id="70" w:name="BKM_BA2B71F7_3F16_4727_87E4_2D52F394322C"/>
+      <w:bookmarkStart w:id="136" w:name="BKM_6C460FD9_C67B_4429_9B44_1B7923CB385D"/>
+      <w:bookmarkStart w:id="137" w:name="BKM_E80E69F8_AC32_42fe_8E5D_779D7091BBB3"/>
+      <w:bookmarkStart w:id="138" w:name="BKM_2C02F74F_BEF4_411d_9D11_FA42675048E5"/>
+      <w:bookmarkStart w:id="139" w:name="BKM_3EB8EDB4_2E19_4dfd_8E24_866D6DCD09B5"/>
+      <w:bookmarkStart w:id="140" w:name="BKM_BA2B71F7_3F16_4727_87E4_2D52F394322C"/>
       <w:bookmarkEnd w:id="18"/>
       <w:bookmarkEnd w:id="19"/>
-      <w:bookmarkEnd w:id="34"/>
-      <w:bookmarkEnd w:id="60"/>
-      <w:bookmarkEnd w:id="66"/>
-      <w:bookmarkEnd w:id="67"/>
-      <w:bookmarkEnd w:id="68"/>
-      <w:bookmarkEnd w:id="69"/>
-      <w:bookmarkEnd w:id="70"/>
+      <w:bookmarkEnd w:id="35"/>
+      <w:bookmarkEnd w:id="109"/>
+      <w:bookmarkEnd w:id="136"/>
+      <w:bookmarkEnd w:id="137"/>
+      <w:bookmarkEnd w:id="138"/>
+      <w:bookmarkEnd w:id="139"/>
+      <w:bookmarkEnd w:id="140"/>
     </w:p>
     <w:p>
       <w:pPr>
@@ -16776,12 +17269,12 @@
       <w:pPr>
         <w:pStyle w:val="Overskrift2"/>
       </w:pPr>
-      <w:bookmarkStart w:id="71" w:name="_Toc431371058"/>
+      <w:bookmarkStart w:id="141" w:name="_Toc431371058"/>
       <w:r>
         <w:lastRenderedPageBreak/>
         <w:t>SOSI-realisering</w:t>
       </w:r>
-      <w:bookmarkEnd w:id="71"/>
+      <w:bookmarkEnd w:id="141"/>
     </w:p>
     <w:p/>
     <w:p>
@@ -16825,22 +17318,22 @@
           <w:numId w:val="29"/>
         </w:numPr>
       </w:pPr>
-      <w:bookmarkStart w:id="72" w:name="_Toc356203927"/>
-      <w:bookmarkStart w:id="73" w:name="_Toc431371059"/>
+      <w:bookmarkStart w:id="142" w:name="_Toc356203927"/>
+      <w:bookmarkStart w:id="143" w:name="_Toc431371059"/>
       <w:r>
         <w:t>Objekttyp</w:t>
       </w:r>
-      <w:bookmarkEnd w:id="72"/>
+      <w:bookmarkEnd w:id="142"/>
       <w:r>
         <w:t>e-eksempler</w:t>
       </w:r>
       <w:r>
         <w:t xml:space="preserve"> (fra SOSI Del 2 Vegnett 4.5)</w:t>
       </w:r>
-      <w:bookmarkEnd w:id="73"/>
+      <w:bookmarkEnd w:id="143"/>
     </w:p>
     <w:p>
-      <w:bookmarkStart w:id="74" w:name="_Toc356203928"/>
+      <w:bookmarkStart w:id="144" w:name="_Toc356203928"/>
       <w:r>
         <w:t>I eksemplene er de attributtene som tilhører Vegnett gjengitt med grå tekst. De attributtene som er basert på Lineære referanser er gjengitt med uthevet kursiv tekst.</w:t>
       </w:r>
@@ -16854,12 +17347,12 @@
           <w:numId w:val="29"/>
         </w:numPr>
       </w:pPr>
-      <w:bookmarkStart w:id="75" w:name="_Toc431371060"/>
+      <w:bookmarkStart w:id="145" w:name="_Toc431371060"/>
       <w:r>
         <w:t>Veglenke</w:t>
       </w:r>
-      <w:bookmarkEnd w:id="74"/>
-      <w:bookmarkEnd w:id="75"/>
+      <w:bookmarkEnd w:id="144"/>
+      <w:bookmarkEnd w:id="145"/>
     </w:p>
     <w:tbl>
       <w:tblPr>
@@ -24890,13 +25383,13 @@
           <w:numId w:val="29"/>
         </w:numPr>
       </w:pPr>
-      <w:bookmarkStart w:id="76" w:name="_Toc356203931"/>
-      <w:bookmarkStart w:id="77" w:name="_Toc431371061"/>
+      <w:bookmarkStart w:id="146" w:name="_Toc356203931"/>
+      <w:bookmarkStart w:id="147" w:name="_Toc431371061"/>
       <w:r>
         <w:t>Fartsgrense</w:t>
       </w:r>
-      <w:bookmarkEnd w:id="76"/>
-      <w:bookmarkEnd w:id="77"/>
+      <w:bookmarkEnd w:id="146"/>
+      <w:bookmarkEnd w:id="147"/>
     </w:p>
     <w:tbl>
       <w:tblPr>
@@ -28384,14 +28877,14 @@
           <w:numId w:val="29"/>
         </w:numPr>
       </w:pPr>
-      <w:bookmarkStart w:id="78" w:name="_Toc356203932"/>
-      <w:bookmarkStart w:id="79" w:name="_Toc431371062"/>
+      <w:bookmarkStart w:id="148" w:name="_Toc356203932"/>
+      <w:bookmarkStart w:id="149" w:name="_Toc431371062"/>
       <w:r>
         <w:lastRenderedPageBreak/>
         <w:t>Ferjeleie</w:t>
       </w:r>
-      <w:bookmarkEnd w:id="78"/>
-      <w:bookmarkEnd w:id="79"/>
+      <w:bookmarkEnd w:id="148"/>
+      <w:bookmarkEnd w:id="149"/>
     </w:p>
     <w:tbl>
       <w:tblPr>
@@ -33028,8 +33521,8 @@
           <w:sz w:val="24"/>
         </w:rPr>
       </w:pPr>
-      <w:bookmarkStart w:id="80" w:name="_Toc292398043"/>
-      <w:bookmarkStart w:id="81" w:name="_Toc356203902"/>
+      <w:bookmarkStart w:id="150" w:name="_Toc292398043"/>
+      <w:bookmarkStart w:id="151" w:name="_Toc356203902"/>
       <w:r>
         <w:br w:type="page"/>
       </w:r>
@@ -33038,7 +33531,7 @@
       <w:pPr>
         <w:pStyle w:val="Overskrift3"/>
       </w:pPr>
-      <w:bookmarkStart w:id="82" w:name="_Toc431371063"/>
+      <w:bookmarkStart w:id="152" w:name="_Toc431371063"/>
       <w:r>
         <w:lastRenderedPageBreak/>
         <w:t xml:space="preserve">Eksempel på SOSI-format-realisering: </w:t>
@@ -33046,9 +33539,9 @@
       <w:r>
         <w:t>Kobling mellom Vegnett og egenskapsdata</w:t>
       </w:r>
-      <w:bookmarkEnd w:id="80"/>
-      <w:bookmarkEnd w:id="81"/>
-      <w:bookmarkEnd w:id="82"/>
+      <w:bookmarkEnd w:id="150"/>
+      <w:bookmarkEnd w:id="151"/>
+      <w:bookmarkEnd w:id="152"/>
     </w:p>
     <w:p>
       <w:pPr>
@@ -34079,12 +34572,12 @@
       <w:pPr>
         <w:pStyle w:val="Overskrift2"/>
       </w:pPr>
-      <w:bookmarkStart w:id="83" w:name="_Toc431371064"/>
+      <w:bookmarkStart w:id="153" w:name="_Toc431371064"/>
       <w:r>
         <w:lastRenderedPageBreak/>
         <w:t>GML-realisering</w:t>
       </w:r>
-      <w:bookmarkEnd w:id="83"/>
+      <w:bookmarkEnd w:id="153"/>
     </w:p>
     <w:p/>
     <w:p>
@@ -34109,7 +34602,7 @@
 
 <file path=word/comments.xml><?xml version="1.0" encoding="utf-8"?>
 <w:comments xmlns:wpc="http://schemas.microsoft.com/office/word/2010/wordprocessingCanvas" xmlns:mc="http://schemas.openxmlformats.org/markup-compatibility/2006" xmlns:o="urn:schemas-microsoft-com:office:office" xmlns:r="http://schemas.openxmlformats.org/officeDocument/2006/relationships" xmlns:m="http://schemas.openxmlformats.org/officeDocument/2006/math" xmlns:v="urn:schemas-microsoft-com:vml" xmlns:wp14="http://schemas.microsoft.com/office/word/2010/wordprocessingDrawing" xmlns:wp="http://schemas.openxmlformats.org/drawingml/2006/wordprocessingDrawing" xmlns:w10="urn:schemas-microsoft-com:office:word" xmlns:w="http://schemas.openxmlformats.org/wordprocessingml/2006/main" xmlns:w14="http://schemas.microsoft.com/office/word/2010/wordml" xmlns:w15="http://schemas.microsoft.com/office/word/2012/wordml" xmlns:wpg="http://schemas.microsoft.com/office/word/2010/wordprocessingGroup" xmlns:wpi="http://schemas.microsoft.com/office/word/2010/wordprocessingInk" xmlns:wne="http://schemas.microsoft.com/office/word/2006/wordml" xmlns:wps="http://schemas.microsoft.com/office/word/2010/wordprocessingShape" mc:Ignorable="w14 w15 wp14">
-  <w:comment w:id="24" w:author="Jetlund Knut" w:date="2015-09-28T21:42:00Z" w:initials="JK">
+  <w:comment w:id="23" w:author="Jetlund Knut" w:date="2015-09-28T21:42:00Z" w:initials="JK">
     <w:p>
       <w:pPr>
         <w:pStyle w:val="Merknadstekst"/>
@@ -34160,10 +34653,7 @@
       <w:pStyle w:val="Bunntekst"/>
     </w:pPr>
     <w:r>
-      <w:t>Statens kartverk – september 201</w:t>
-    </w:r>
-    <w:r>
-      <w:t>5</w:t>
+      <w:t>Statens kartverk – september 2015</w:t>
     </w:r>
   </w:p>
 </w:ftr>
@@ -34252,7 +34742,7 @@
         <w:rStyle w:val="Sidetall"/>
         <w:noProof/>
       </w:rPr>
-      <w:t>28</w:t>
+      <w:t>18</w:t>
     </w:r>
     <w:r>
       <w:rPr>
@@ -39269,7 +39759,7 @@
 </file>
 
 <file path=customXml/itemProps1.xml><?xml version="1.0" encoding="utf-8"?>
-<ds:datastoreItem xmlns:ds="http://schemas.openxmlformats.org/officeDocument/2006/customXml" ds:itemID="{20F58B63-B41F-4761-B77C-E39075B075D0}">
+<ds:datastoreItem xmlns:ds="http://schemas.openxmlformats.org/officeDocument/2006/customXml" ds:itemID="{870D1146-A4F3-4097-8A28-89F117698301}">
   <ds:schemaRefs>
     <ds:schemaRef ds:uri="http://schemas.openxmlformats.org/officeDocument/2006/bibliography"/>
   </ds:schemaRefs>

</xml_diff>